<commit_message>
L4-QnA Notebook and gitignore
</commit_message>
<xml_diff>
--- a/LangChain for LLM Application Development.docx
+++ b/LangChain for LLM Application Development.docx
@@ -430,7 +430,6 @@
                                     </w:p>
                                   </w:sdtContent>
                                 </w:sdt>
-                                <w:bookmarkStart w:id="0" w:name="_GoBack" w:displacedByCustomXml="next"/>
                                 <w:sdt>
                                   <w:sdtPr>
                                     <w:rPr>
@@ -471,7 +470,6 @@
                                     </w:p>
                                   </w:sdtContent>
                                 </w:sdt>
-                                <w:bookmarkEnd w:id="0" w:displacedByCustomXml="prev"/>
                               </w:txbxContent>
                             </wps:txbx>
                             <wps:bodyPr rot="0" spcFirstLastPara="0" vertOverflow="overflow" horzOverflow="overflow" vert="horz" wrap="square" lIns="45720" tIns="45720" rIns="45720" bIns="45720" numCol="1" spcCol="0" rtlCol="0" fromWordArt="0" anchor="t" anchorCtr="0" forceAA="0" compatLnSpc="1">
@@ -689,7 +687,6 @@
                               </w:p>
                             </w:sdtContent>
                           </w:sdt>
-                          <w:bookmarkStart w:id="1" w:name="_GoBack" w:displacedByCustomXml="next"/>
                           <w:sdt>
                             <w:sdtPr>
                               <w:rPr>
@@ -730,7 +727,6 @@
                               </w:p>
                             </w:sdtContent>
                           </w:sdt>
-                          <w:bookmarkEnd w:id="1" w:displacedByCustomXml="prev"/>
                         </w:txbxContent>
                       </v:textbox>
                     </v:shape>
@@ -851,6 +847,17 @@
     </w:sdt>
     <w:sdt>
       <w:sdtPr>
+        <w:rPr>
+          <w:rFonts w:asciiTheme="minorHAnsi" w:eastAsiaTheme="minorHAnsi" w:hAnsiTheme="minorHAnsi" w:cstheme="minorBidi"/>
+          <w:b w:val="0"/>
+          <w:bCs w:val="0"/>
+          <w:color w:val="auto"/>
+          <w:kern w:val="2"/>
+          <w:sz w:val="20"/>
+          <w:szCs w:val="24"/>
+          <w:lang w:val="en-ZA"/>
+          <w14:ligatures w14:val="standardContextual"/>
+        </w:rPr>
         <w:id w:val="787096736"/>
         <w:docPartObj>
           <w:docPartGallery w:val="Table of Contents"/>
@@ -859,14 +866,7 @@
       </w:sdtPr>
       <w:sdtEndPr>
         <w:rPr>
-          <w:rFonts w:asciiTheme="minorHAnsi" w:eastAsiaTheme="minorHAnsi" w:hAnsiTheme="minorHAnsi" w:cstheme="minorBidi"/>
           <w:noProof/>
-          <w:color w:val="auto"/>
-          <w:kern w:val="2"/>
-          <w:sz w:val="20"/>
-          <w:szCs w:val="24"/>
-          <w:lang w:val="en-ZA"/>
-          <w14:ligatures w14:val="standardContextual"/>
         </w:rPr>
       </w:sdtEndPr>
       <w:sdtContent>
@@ -1455,7 +1455,7 @@
       <w:pPr>
         <w:pStyle w:val="Heading2"/>
       </w:pPr>
-      <w:bookmarkStart w:id="2" w:name="_Toc137542336"/>
+      <w:bookmarkStart w:id="0" w:name="_Toc137542336"/>
       <w:proofErr w:type="spellStart"/>
       <w:r>
         <w:t>LangChain</w:t>
@@ -1464,18 +1464,18 @@
       <w:r>
         <w:t xml:space="preserve"> for LLM Application Development</w:t>
       </w:r>
-      <w:bookmarkEnd w:id="2"/>
+      <w:bookmarkEnd w:id="0"/>
     </w:p>
     <w:p/>
     <w:p>
       <w:pPr>
         <w:pStyle w:val="Heading3"/>
       </w:pPr>
-      <w:bookmarkStart w:id="3" w:name="_Toc137542337"/>
+      <w:bookmarkStart w:id="1" w:name="_Toc137542337"/>
       <w:r>
         <w:t>Introduction</w:t>
       </w:r>
-      <w:bookmarkEnd w:id="3"/>
+      <w:bookmarkEnd w:id="1"/>
     </w:p>
     <w:p/>
     <w:p>
@@ -1549,11 +1549,11 @@
       <w:pPr>
         <w:pStyle w:val="Heading3"/>
       </w:pPr>
-      <w:bookmarkStart w:id="4" w:name="_Toc137542338"/>
+      <w:bookmarkStart w:id="2" w:name="_Toc137542338"/>
       <w:r>
         <w:t>Models, Prompts, and Parsers</w:t>
       </w:r>
-      <w:bookmarkEnd w:id="4"/>
+      <w:bookmarkEnd w:id="2"/>
     </w:p>
     <w:p/>
     <w:p>
@@ -1665,11 +1665,11 @@
       <w:pPr>
         <w:pStyle w:val="Heading3"/>
       </w:pPr>
-      <w:bookmarkStart w:id="5" w:name="_Toc137542339"/>
+      <w:bookmarkStart w:id="3" w:name="_Toc137542339"/>
       <w:r>
         <w:t>Memory</w:t>
       </w:r>
-      <w:bookmarkEnd w:id="5"/>
+      <w:bookmarkEnd w:id="3"/>
     </w:p>
     <w:p>
       <w:pPr>
@@ -1752,12 +1752,12 @@
       <w:pPr>
         <w:pStyle w:val="Heading3"/>
       </w:pPr>
-      <w:bookmarkStart w:id="6" w:name="_Toc137542340"/>
+      <w:bookmarkStart w:id="4" w:name="_Toc137542340"/>
       <w:r>
         <w:lastRenderedPageBreak/>
         <w:t>Memory Types</w:t>
       </w:r>
-      <w:bookmarkEnd w:id="6"/>
+      <w:bookmarkEnd w:id="4"/>
     </w:p>
     <w:p>
       <w:pPr>
@@ -1873,11 +1873,11 @@
       <w:pPr>
         <w:pStyle w:val="Heading3"/>
       </w:pPr>
-      <w:bookmarkStart w:id="7" w:name="_Toc137542341"/>
+      <w:bookmarkStart w:id="5" w:name="_Toc137542341"/>
       <w:r>
         <w:t>Chains</w:t>
       </w:r>
-      <w:bookmarkEnd w:id="7"/>
+      <w:bookmarkEnd w:id="5"/>
     </w:p>
     <w:p>
       <w:pPr>
@@ -1958,14 +1958,14 @@
       <w:pPr>
         <w:pStyle w:val="Heading3"/>
       </w:pPr>
-      <w:bookmarkStart w:id="8" w:name="_Toc137542342"/>
+      <w:bookmarkStart w:id="6" w:name="_Toc137542342"/>
       <w:r>
         <w:t>Q</w:t>
       </w:r>
       <w:r>
         <w:t>uestion and Answer</w:t>
       </w:r>
-      <w:bookmarkEnd w:id="8"/>
+      <w:bookmarkEnd w:id="6"/>
     </w:p>
     <w:p>
       <w:pPr>
@@ -2055,6 +2055,116 @@
       </w:r>
       <w:r>
         <w:t xml:space="preserve"> is a method to simply stuff all data into a prompt as context to pass to the language model.</w:t>
+      </w:r>
+    </w:p>
+    <w:p>
+      <w:pPr>
+        <w:pStyle w:val="ListParagraph"/>
+        <w:numPr>
+          <w:ilvl w:val="0"/>
+          <w:numId w:val="7"/>
+        </w:numPr>
+        <w:spacing w:line="360" w:lineRule="auto"/>
+      </w:pPr>
+      <w:r>
+        <w:t>Pros: It makes a single call to the LLM, then the LLM has access to all the data at once.</w:t>
+      </w:r>
+    </w:p>
+    <w:p>
+      <w:pPr>
+        <w:pStyle w:val="ListParagraph"/>
+        <w:numPr>
+          <w:ilvl w:val="0"/>
+          <w:numId w:val="7"/>
+        </w:numPr>
+        <w:spacing w:line="360" w:lineRule="auto"/>
+      </w:pPr>
+      <w:r>
+        <w:lastRenderedPageBreak/>
+        <w:t>Cons: Very large or many documents may cause a prompt to exceed the context length.</w:t>
+      </w:r>
+    </w:p>
+    <w:p>
+      <w:pPr>
+        <w:spacing w:line="360" w:lineRule="auto"/>
+      </w:pPr>
+      <w:r>
+        <w:t>Additional methods:</w:t>
+      </w:r>
+    </w:p>
+    <w:p>
+      <w:pPr>
+        <w:pStyle w:val="ListParagraph"/>
+        <w:numPr>
+          <w:ilvl w:val="0"/>
+          <w:numId w:val="8"/>
+        </w:numPr>
+        <w:spacing w:line="360" w:lineRule="auto"/>
+      </w:pPr>
+      <w:proofErr w:type="spellStart"/>
+      <w:r>
+        <w:t>Map_reduce</w:t>
+      </w:r>
+      <w:proofErr w:type="spellEnd"/>
+      <w:r>
+        <w:t>: takes many chunks and their respective questions, then passes those to another language model to summarize the answers into a final answer.</w:t>
+      </w:r>
+    </w:p>
+    <w:p>
+      <w:pPr>
+        <w:pStyle w:val="ListParagraph"/>
+        <w:numPr>
+          <w:ilvl w:val="1"/>
+          <w:numId w:val="8"/>
+        </w:numPr>
+        <w:spacing w:line="360" w:lineRule="auto"/>
+      </w:pPr>
+      <w:r>
+        <w:t>Very fast, but requires many calls</w:t>
+      </w:r>
+    </w:p>
+    <w:p>
+      <w:pPr>
+        <w:pStyle w:val="ListParagraph"/>
+        <w:numPr>
+          <w:ilvl w:val="0"/>
+          <w:numId w:val="8"/>
+        </w:numPr>
+        <w:spacing w:line="360" w:lineRule="auto"/>
+      </w:pPr>
+      <w:r>
+        <w:t>Refine: also takes the chunk approach, but builds upon the previous answer iteratively.</w:t>
+      </w:r>
+    </w:p>
+    <w:p>
+      <w:pPr>
+        <w:pStyle w:val="ListParagraph"/>
+        <w:numPr>
+          <w:ilvl w:val="1"/>
+          <w:numId w:val="8"/>
+        </w:numPr>
+        <w:spacing w:line="360" w:lineRule="auto"/>
+      </w:pPr>
+      <w:r>
+        <w:t>Not as fast since answers are not independent, but rather depends on result of previous calls.</w:t>
+      </w:r>
+    </w:p>
+    <w:p>
+      <w:pPr>
+        <w:pStyle w:val="ListParagraph"/>
+        <w:numPr>
+          <w:ilvl w:val="0"/>
+          <w:numId w:val="8"/>
+        </w:numPr>
+        <w:spacing w:line="360" w:lineRule="auto"/>
+      </w:pPr>
+      <w:proofErr w:type="spellStart"/>
+      <w:r>
+        <w:t>Map_rerank</w:t>
+      </w:r>
+      <w:proofErr w:type="spellEnd"/>
+      <w:r>
+        <w:t>: single call for each document, then score the answers and pick the highest score as the final answer.</w:t>
       </w:r>
     </w:p>
     <w:p>
@@ -2644,6 +2754,95 @@
     </w:lvl>
   </w:abstractNum>
   <w:abstractNum w:abstractNumId="2" w15:restartNumberingAfterBreak="0">
+    <w:nsid w:val="32D001F6"/>
+    <w:multiLevelType w:val="hybridMultilevel"/>
+    <w:tmpl w:val="D4926544"/>
+    <w:lvl w:ilvl="0" w:tplc="0809000F">
+      <w:start w:val="1"/>
+      <w:numFmt w:val="decimal"/>
+      <w:lvlText w:val="%1."/>
+      <w:lvlJc w:val="left"/>
+      <w:pPr>
+        <w:ind w:left="720" w:hanging="360"/>
+      </w:pPr>
+      <w:rPr>
+        <w:rFonts w:hint="default"/>
+      </w:rPr>
+    </w:lvl>
+    <w:lvl w:ilvl="1" w:tplc="08090019">
+      <w:start w:val="1"/>
+      <w:numFmt w:val="lowerLetter"/>
+      <w:lvlText w:val="%2."/>
+      <w:lvlJc w:val="left"/>
+      <w:pPr>
+        <w:ind w:left="1440" w:hanging="360"/>
+      </w:pPr>
+    </w:lvl>
+    <w:lvl w:ilvl="2" w:tplc="0809001B" w:tentative="1">
+      <w:start w:val="1"/>
+      <w:numFmt w:val="lowerRoman"/>
+      <w:lvlText w:val="%3."/>
+      <w:lvlJc w:val="right"/>
+      <w:pPr>
+        <w:ind w:left="2160" w:hanging="180"/>
+      </w:pPr>
+    </w:lvl>
+    <w:lvl w:ilvl="3" w:tplc="0809000F" w:tentative="1">
+      <w:start w:val="1"/>
+      <w:numFmt w:val="decimal"/>
+      <w:lvlText w:val="%4."/>
+      <w:lvlJc w:val="left"/>
+      <w:pPr>
+        <w:ind w:left="2880" w:hanging="360"/>
+      </w:pPr>
+    </w:lvl>
+    <w:lvl w:ilvl="4" w:tplc="08090019" w:tentative="1">
+      <w:start w:val="1"/>
+      <w:numFmt w:val="lowerLetter"/>
+      <w:lvlText w:val="%5."/>
+      <w:lvlJc w:val="left"/>
+      <w:pPr>
+        <w:ind w:left="3600" w:hanging="360"/>
+      </w:pPr>
+    </w:lvl>
+    <w:lvl w:ilvl="5" w:tplc="0809001B" w:tentative="1">
+      <w:start w:val="1"/>
+      <w:numFmt w:val="lowerRoman"/>
+      <w:lvlText w:val="%6."/>
+      <w:lvlJc w:val="right"/>
+      <w:pPr>
+        <w:ind w:left="4320" w:hanging="180"/>
+      </w:pPr>
+    </w:lvl>
+    <w:lvl w:ilvl="6" w:tplc="0809000F" w:tentative="1">
+      <w:start w:val="1"/>
+      <w:numFmt w:val="decimal"/>
+      <w:lvlText w:val="%7."/>
+      <w:lvlJc w:val="left"/>
+      <w:pPr>
+        <w:ind w:left="5040" w:hanging="360"/>
+      </w:pPr>
+    </w:lvl>
+    <w:lvl w:ilvl="7" w:tplc="08090019" w:tentative="1">
+      <w:start w:val="1"/>
+      <w:numFmt w:val="lowerLetter"/>
+      <w:lvlText w:val="%8."/>
+      <w:lvlJc w:val="left"/>
+      <w:pPr>
+        <w:ind w:left="5760" w:hanging="360"/>
+      </w:pPr>
+    </w:lvl>
+    <w:lvl w:ilvl="8" w:tplc="0809001B" w:tentative="1">
+      <w:start w:val="1"/>
+      <w:numFmt w:val="lowerRoman"/>
+      <w:lvlText w:val="%9."/>
+      <w:lvlJc w:val="right"/>
+      <w:pPr>
+        <w:ind w:left="6480" w:hanging="180"/>
+      </w:pPr>
+    </w:lvl>
+  </w:abstractNum>
+  <w:abstractNum w:abstractNumId="3" w15:restartNumberingAfterBreak="0">
     <w:nsid w:val="36FE5CDC"/>
     <w:multiLevelType w:val="hybridMultilevel"/>
     <w:tmpl w:val="2E34F140"/>
@@ -2756,7 +2955,7 @@
       </w:rPr>
     </w:lvl>
   </w:abstractNum>
-  <w:abstractNum w:abstractNumId="3" w15:restartNumberingAfterBreak="0">
+  <w:abstractNum w:abstractNumId="4" w15:restartNumberingAfterBreak="0">
     <w:nsid w:val="5B2E2EDC"/>
     <w:multiLevelType w:val="hybridMultilevel"/>
     <w:tmpl w:val="C34A70A4"/>
@@ -2842,7 +3041,7 @@
       </w:pPr>
     </w:lvl>
   </w:abstractNum>
-  <w:abstractNum w:abstractNumId="4" w15:restartNumberingAfterBreak="0">
+  <w:abstractNum w:abstractNumId="5" w15:restartNumberingAfterBreak="0">
     <w:nsid w:val="673E0186"/>
     <w:multiLevelType w:val="hybridMultilevel"/>
     <w:tmpl w:val="2B64157E"/>
@@ -2955,7 +3154,7 @@
       </w:rPr>
     </w:lvl>
   </w:abstractNum>
-  <w:abstractNum w:abstractNumId="5" w15:restartNumberingAfterBreak="0">
+  <w:abstractNum w:abstractNumId="6" w15:restartNumberingAfterBreak="0">
     <w:nsid w:val="71DB407E"/>
     <w:multiLevelType w:val="hybridMultilevel"/>
     <w:tmpl w:val="829E4756"/>
@@ -3068,23 +3267,142 @@
       </w:rPr>
     </w:lvl>
   </w:abstractNum>
+  <w:abstractNum w:abstractNumId="7" w15:restartNumberingAfterBreak="0">
+    <w:nsid w:val="79905896"/>
+    <w:multiLevelType w:val="hybridMultilevel"/>
+    <w:tmpl w:val="F0AA6CB2"/>
+    <w:lvl w:ilvl="0" w:tplc="9BC2DA80">
+      <w:start w:val="2019"/>
+      <w:numFmt w:val="bullet"/>
+      <w:lvlText w:val="-"/>
+      <w:lvlJc w:val="left"/>
+      <w:pPr>
+        <w:ind w:left="720" w:hanging="360"/>
+      </w:pPr>
+      <w:rPr>
+        <w:rFonts w:ascii="Century Gothic" w:eastAsiaTheme="minorHAnsi" w:hAnsi="Century Gothic" w:cstheme="minorBidi" w:hint="default"/>
+      </w:rPr>
+    </w:lvl>
+    <w:lvl w:ilvl="1" w:tplc="08090003" w:tentative="1">
+      <w:start w:val="1"/>
+      <w:numFmt w:val="bullet"/>
+      <w:lvlText w:val="o"/>
+      <w:lvlJc w:val="left"/>
+      <w:pPr>
+        <w:ind w:left="1440" w:hanging="360"/>
+      </w:pPr>
+      <w:rPr>
+        <w:rFonts w:ascii="Courier New" w:hAnsi="Courier New" w:cs="Courier New" w:hint="default"/>
+      </w:rPr>
+    </w:lvl>
+    <w:lvl w:ilvl="2" w:tplc="08090005" w:tentative="1">
+      <w:start w:val="1"/>
+      <w:numFmt w:val="bullet"/>
+      <w:lvlText w:val=""/>
+      <w:lvlJc w:val="left"/>
+      <w:pPr>
+        <w:ind w:left="2160" w:hanging="360"/>
+      </w:pPr>
+      <w:rPr>
+        <w:rFonts w:ascii="Wingdings" w:hAnsi="Wingdings" w:hint="default"/>
+      </w:rPr>
+    </w:lvl>
+    <w:lvl w:ilvl="3" w:tplc="08090001" w:tentative="1">
+      <w:start w:val="1"/>
+      <w:numFmt w:val="bullet"/>
+      <w:lvlText w:val=""/>
+      <w:lvlJc w:val="left"/>
+      <w:pPr>
+        <w:ind w:left="2880" w:hanging="360"/>
+      </w:pPr>
+      <w:rPr>
+        <w:rFonts w:ascii="Symbol" w:hAnsi="Symbol" w:hint="default"/>
+      </w:rPr>
+    </w:lvl>
+    <w:lvl w:ilvl="4" w:tplc="08090003" w:tentative="1">
+      <w:start w:val="1"/>
+      <w:numFmt w:val="bullet"/>
+      <w:lvlText w:val="o"/>
+      <w:lvlJc w:val="left"/>
+      <w:pPr>
+        <w:ind w:left="3600" w:hanging="360"/>
+      </w:pPr>
+      <w:rPr>
+        <w:rFonts w:ascii="Courier New" w:hAnsi="Courier New" w:cs="Courier New" w:hint="default"/>
+      </w:rPr>
+    </w:lvl>
+    <w:lvl w:ilvl="5" w:tplc="08090005" w:tentative="1">
+      <w:start w:val="1"/>
+      <w:numFmt w:val="bullet"/>
+      <w:lvlText w:val=""/>
+      <w:lvlJc w:val="left"/>
+      <w:pPr>
+        <w:ind w:left="4320" w:hanging="360"/>
+      </w:pPr>
+      <w:rPr>
+        <w:rFonts w:ascii="Wingdings" w:hAnsi="Wingdings" w:hint="default"/>
+      </w:rPr>
+    </w:lvl>
+    <w:lvl w:ilvl="6" w:tplc="08090001" w:tentative="1">
+      <w:start w:val="1"/>
+      <w:numFmt w:val="bullet"/>
+      <w:lvlText w:val=""/>
+      <w:lvlJc w:val="left"/>
+      <w:pPr>
+        <w:ind w:left="5040" w:hanging="360"/>
+      </w:pPr>
+      <w:rPr>
+        <w:rFonts w:ascii="Symbol" w:hAnsi="Symbol" w:hint="default"/>
+      </w:rPr>
+    </w:lvl>
+    <w:lvl w:ilvl="7" w:tplc="08090003" w:tentative="1">
+      <w:start w:val="1"/>
+      <w:numFmt w:val="bullet"/>
+      <w:lvlText w:val="o"/>
+      <w:lvlJc w:val="left"/>
+      <w:pPr>
+        <w:ind w:left="5760" w:hanging="360"/>
+      </w:pPr>
+      <w:rPr>
+        <w:rFonts w:ascii="Courier New" w:hAnsi="Courier New" w:cs="Courier New" w:hint="default"/>
+      </w:rPr>
+    </w:lvl>
+    <w:lvl w:ilvl="8" w:tplc="08090005" w:tentative="1">
+      <w:start w:val="1"/>
+      <w:numFmt w:val="bullet"/>
+      <w:lvlText w:val=""/>
+      <w:lvlJc w:val="left"/>
+      <w:pPr>
+        <w:ind w:left="6480" w:hanging="360"/>
+      </w:pPr>
+      <w:rPr>
+        <w:rFonts w:ascii="Wingdings" w:hAnsi="Wingdings" w:hint="default"/>
+      </w:rPr>
+    </w:lvl>
+  </w:abstractNum>
   <w:num w:numId="1" w16cid:durableId="474613031">
+    <w:abstractNumId w:val="4"/>
+  </w:num>
+  <w:num w:numId="2" w16cid:durableId="1545826405">
     <w:abstractNumId w:val="3"/>
   </w:num>
-  <w:num w:numId="2" w16cid:durableId="1545826405">
-    <w:abstractNumId w:val="2"/>
-  </w:num>
   <w:num w:numId="3" w16cid:durableId="976954663">
-    <w:abstractNumId w:val="5"/>
+    <w:abstractNumId w:val="6"/>
   </w:num>
   <w:num w:numId="4" w16cid:durableId="1929923601">
-    <w:abstractNumId w:val="4"/>
+    <w:abstractNumId w:val="5"/>
   </w:num>
   <w:num w:numId="5" w16cid:durableId="1408841465">
     <w:abstractNumId w:val="1"/>
   </w:num>
   <w:num w:numId="6" w16cid:durableId="590892086">
     <w:abstractNumId w:val="0"/>
+  </w:num>
+  <w:num w:numId="7" w16cid:durableId="1253272265">
+    <w:abstractNumId w:val="7"/>
+  </w:num>
+  <w:num w:numId="8" w16cid:durableId="1863011139">
+    <w:abstractNumId w:val="2"/>
   </w:num>
 </w:numbering>
 </file>
@@ -3563,6 +3881,7 @@
   <w:style w:type="character" w:default="1" w:styleId="DefaultParagraphFont">
     <w:name w:val="Default Paragraph Font"/>
     <w:uiPriority w:val="1"/>
+    <w:semiHidden/>
     <w:unhideWhenUsed/>
   </w:style>
   <w:style w:type="table" w:default="1" w:styleId="TableNormal">

</xml_diff>